<commit_message>
final i think ?
</commit_message>
<xml_diff>
--- a/chapters/Leza/leza-1.docx
+++ b/chapters/Leza/leza-1.docx
@@ -4,7 +4,10 @@
   <w:body>
     <w:p>
       <w:r>
-        <w:t xml:space="preserve">L E Z A | 1. B Ö L Ü M </w:t>
+        <w:t xml:space="preserve">1. BÖLÜM </w:t>
+      </w:r>
+      <w:r>
+        <w:t>| KUZGUN</w:t>
       </w:r>
     </w:p>
     <w:p>
@@ -124,23 +127,7 @@
           <w:b/>
           <w:bCs/>
         </w:rPr>
-        <w:t xml:space="preserve">Bu karanlık sokak bile şehirden uzaklaştığımızı kanıtlar nitelikteydi. Şehirde her sokakta bir sürü sokak lambası olurdu. Ya da herhangi bir mekânın ışıkları yanık kalırdı. Burası ise henüz yeni lüks yapılmaya başlanan bir kasabadan ibaretti. Stabil hızda ilerleyen otobüs kimsenin beklemediği bir şekilde ani fren yaptığında otobüsün sarsılması ile camdaki yansımam kaydı ve kafamı </w:t>
-      </w:r>
-      <w:proofErr w:type="gramStart"/>
-      <w:r>
-        <w:rPr>
-          <w:b/>
-          <w:bCs/>
-        </w:rPr>
-        <w:t>önümde ki</w:t>
-      </w:r>
-      <w:proofErr w:type="gramEnd"/>
-      <w:r>
-        <w:rPr>
-          <w:b/>
-          <w:bCs/>
-        </w:rPr>
-        <w:t xml:space="preserve"> televizyona sertçe vurarak acıyla inledim. Kafam geriye tekrar vurduğunda herkesten gelen inlemeler otobüste yankılandı. Fazla hızlı ilerlemememize rağmen bu fren herkesi hazırlıksız yakalamış şoföre sebebini kızgınca sormalarına sebep olmuştu. </w:t>
+        <w:t xml:space="preserve">Bu karanlık sokak bile şehirden uzaklaştığımızı kanıtlar nitelikteydi. Şehirde her sokakta bir sürü sokak lambası olurdu. Ya da herhangi bir mekânın ışıkları yanık kalırdı. Burası ise henüz yeni lüks yapılmaya başlanan bir kasabadan ibaretti. Stabil hızda ilerleyen otobüs kimsenin beklemediği bir şekilde ani fren yaptığında otobüsün sarsılması ile camdaki yansımam kaydı ve kafamı önümde ki televizyona sertçe vurarak acıyla inledim. Kafam geriye tekrar vurduğunda herkesten gelen inlemeler otobüste yankılandı. Fazla hızlı ilerlemememize rağmen bu fren herkesi hazırlıksız yakalamış şoföre sebebini kızgınca sormalarına sebep olmuştu. </w:t>
       </w:r>
     </w:p>
     <w:p>
@@ -584,23 +571,7 @@
           <w:b/>
           <w:bCs/>
         </w:rPr>
-        <w:t>‘’</w:t>
-      </w:r>
-      <w:proofErr w:type="spellStart"/>
-      <w:r>
-        <w:rPr>
-          <w:b/>
-          <w:bCs/>
-        </w:rPr>
-        <w:t>Buyrun</w:t>
-      </w:r>
-      <w:proofErr w:type="spellEnd"/>
-      <w:r>
-        <w:rPr>
-          <w:b/>
-          <w:bCs/>
-        </w:rPr>
-        <w:t xml:space="preserve">, karakola gidelim.’’ Belli belirsiz gülümsemeye çalışarak gösterdiği arabaya ilerledim. ‘’İyi olduğunuzdan emin misiniz?’’ ön koltuğun önüne geldiğimde kafamı aşağı yukarı sallayarak kapıyı açmak için elimi uzattım ama Sencer benden önce kapının koluna ulaşmış kapıyı bana centilmence açmıştı. ‘’Biz yine de emin olalım.’’ </w:t>
+        <w:t xml:space="preserve">‘’Buyrun, karakola gidelim.’’ Belli belirsiz gülümsemeye çalışarak gösterdiği arabaya ilerledim. ‘’İyi olduğunuzdan emin misiniz?’’ ön koltuğun önüne geldiğimde kafamı aşağı yukarı sallayarak kapıyı açmak için elimi uzattım ama Sencer benden önce kapının koluna ulaşmış kapıyı bana centilmence açmıştı. ‘’Biz yine de emin olalım.’’ </w:t>
       </w:r>
     </w:p>
     <w:p>
@@ -1074,23 +1045,7 @@
           <w:b/>
           <w:bCs/>
         </w:rPr>
-        <w:t>‘’</w:t>
-      </w:r>
-      <w:proofErr w:type="spellStart"/>
-      <w:r>
-        <w:rPr>
-          <w:b/>
-          <w:bCs/>
-        </w:rPr>
-        <w:t>Arkun</w:t>
-      </w:r>
-      <w:proofErr w:type="spellEnd"/>
-      <w:r>
-        <w:rPr>
-          <w:b/>
-          <w:bCs/>
-        </w:rPr>
-        <w:t xml:space="preserve"> Özenden mi bahsediyorsunuz?’’ Sencer’e şaşırmış vaziyette bakarken bana gülümsedi ve odayı işaret etti.</w:t>
+        <w:t>‘’Arkun Özenden mi bahsediyorsunuz?’’ Sencer’e şaşırmış vaziyette bakarken bana gülümsedi ve odayı işaret etti.</w:t>
       </w:r>
     </w:p>
     <w:p>
@@ -1150,23 +1105,7 @@
           <w:b/>
           <w:bCs/>
         </w:rPr>
-        <w:t xml:space="preserve">Tabi bu otelden para almak yerine hisse gibi bir şey aldığım için otel yapıldıktan kısa süre sonra bir odada yaşamak istediğimi söylemiştim. Bu ne kadar kabul edilemez bir durum olmasa da </w:t>
-      </w:r>
-      <w:proofErr w:type="spellStart"/>
-      <w:r>
-        <w:rPr>
-          <w:b/>
-          <w:bCs/>
-        </w:rPr>
-        <w:t>Arkun</w:t>
-      </w:r>
-      <w:proofErr w:type="spellEnd"/>
-      <w:r>
-        <w:rPr>
-          <w:b/>
-          <w:bCs/>
-        </w:rPr>
-        <w:t xml:space="preserve"> çevresi geniş bir gazeteci olduğundan otel sahibiyle anlaşmış ve bunu kabul ettirmişti. </w:t>
+        <w:t xml:space="preserve">Tabi bu otelden para almak yerine hisse gibi bir şey aldığım için otel yapıldıktan kısa süre sonra bir odada yaşamak istediğimi söylemiştim. Bu ne kadar kabul edilemez bir durum olmasa da Arkun çevresi geniş bir gazeteci olduğundan otel sahibiyle anlaşmış ve bunu kabul ettirmişti. </w:t>
       </w:r>
     </w:p>
     <w:p>
@@ -1196,70 +1135,22 @@
           <w:b/>
           <w:bCs/>
         </w:rPr>
-        <w:t xml:space="preserve">Buradaki ölümler ise </w:t>
-      </w:r>
-      <w:proofErr w:type="spellStart"/>
-      <w:r>
-        <w:rPr>
-          <w:b/>
-          <w:bCs/>
-        </w:rPr>
-        <w:t>Arkun’un</w:t>
-      </w:r>
-      <w:proofErr w:type="spellEnd"/>
-      <w:r>
-        <w:rPr>
-          <w:b/>
-          <w:bCs/>
-        </w:rPr>
-        <w:t xml:space="preserve"> dediği gibi benim peşinden gidebileceğim ölümlerdi. </w:t>
-      </w:r>
-      <w:proofErr w:type="spellStart"/>
-      <w:r>
-        <w:rPr>
-          <w:b/>
-          <w:bCs/>
-        </w:rPr>
-        <w:t>Arkun</w:t>
-      </w:r>
-      <w:proofErr w:type="spellEnd"/>
-      <w:r>
-        <w:rPr>
-          <w:b/>
-          <w:bCs/>
-        </w:rPr>
-        <w:t xml:space="preserve"> başta bana bunları söylediğinde dönmem için bahane uydurduğunu sanmıştım ama Eva’da bana aynı şeyleri anlattığında kasabayı araştırmış garip bir şekilde ölüm oranının fazla olduğunu okumuştum. </w:t>
-      </w:r>
-    </w:p>
-    <w:p>
-      <w:pPr>
-        <w:rPr>
-          <w:b/>
-          <w:bCs/>
-        </w:rPr>
-      </w:pPr>
-      <w:r>
-        <w:rPr>
-          <w:b/>
-          <w:bCs/>
-        </w:rPr>
-        <w:t xml:space="preserve">Ve eğer </w:t>
-      </w:r>
-      <w:proofErr w:type="spellStart"/>
-      <w:r>
-        <w:rPr>
-          <w:b/>
-          <w:bCs/>
-        </w:rPr>
-        <w:t>Arkun’un</w:t>
-      </w:r>
-      <w:proofErr w:type="spellEnd"/>
-      <w:r>
-        <w:rPr>
-          <w:b/>
-          <w:bCs/>
-        </w:rPr>
-        <w:t xml:space="preserve"> anlattıkları doğruysa bu kasaba da doğal olmayan ölümler olmalıydı, belki de doğa üstü bir varlık. Kapı tıklanıp içeri Sencer girdiğinde ister istemez içim de bir huzursuzluk oluştu. </w:t>
+        <w:t xml:space="preserve">Buradaki ölümler ise Arkun’un dediği gibi benim peşinden gidebileceğim ölümlerdi. Arkun başta bana bunları söylediğinde dönmem için bahane uydurduğunu sanmıştım ama Eva’da bana aynı şeyleri anlattığında kasabayı araştırmış garip bir şekilde ölüm oranının fazla olduğunu okumuştum. </w:t>
+      </w:r>
+    </w:p>
+    <w:p>
+      <w:pPr>
+        <w:rPr>
+          <w:b/>
+          <w:bCs/>
+        </w:rPr>
+      </w:pPr>
+      <w:r>
+        <w:rPr>
+          <w:b/>
+          <w:bCs/>
+        </w:rPr>
+        <w:t xml:space="preserve">Ve eğer Arkun’un anlattıkları doğruysa bu kasaba da doğal olmayan ölümler olmalıydı, belki de doğa üstü bir varlık. Kapı tıklanıp içeri Sencer girdiğinde ister istemez içim de bir huzursuzluk oluştu. </w:t>
       </w:r>
     </w:p>
     <w:p>
@@ -1335,21 +1226,7 @@
           <w:b/>
           <w:bCs/>
         </w:rPr>
-        <w:t xml:space="preserve">Gözüm Sencer’in arkasındaki boydan boya </w:t>
-      </w:r>
-      <w:r>
-        <w:rPr>
-          <w:b/>
-          <w:bCs/>
-        </w:rPr>
-        <w:t>siyah</w:t>
-      </w:r>
-      <w:r>
-        <w:rPr>
-          <w:b/>
-          <w:bCs/>
-        </w:rPr>
-        <w:t xml:space="preserve"> olan cama döndü, şu an izleniyor muyduk? Yoksa orası boş muydu? Gözümü oradan çekip Sencer’in tanıdık yüzüne çevirdim. </w:t>
+        <w:t xml:space="preserve">Gözüm Sencer’in arkasındaki boydan boya siyah olan cama döndü, şu an izleniyor muyduk? Yoksa orası boş muydu? Gözümü oradan çekip Sencer’in tanıdık yüzüne çevirdim. </w:t>
       </w:r>
     </w:p>
     <w:p>
@@ -1710,23 +1587,7 @@
           <w:b/>
           <w:bCs/>
         </w:rPr>
-        <w:t>‘’</w:t>
-      </w:r>
-      <w:proofErr w:type="spellStart"/>
-      <w:r>
-        <w:rPr>
-          <w:b/>
-          <w:bCs/>
-        </w:rPr>
-        <w:t>Delphin</w:t>
-      </w:r>
-      <w:proofErr w:type="spellEnd"/>
-      <w:r>
-        <w:rPr>
-          <w:b/>
-          <w:bCs/>
-        </w:rPr>
-        <w:t xml:space="preserve">.’’ Otelin adını duyduğunda kaşları tekrar çatıldı. ‘’Kaçıncı kat?’’ </w:t>
+        <w:t xml:space="preserve">‘’Delphin.’’ Otelin adını duyduğunda kaşları tekrar çatıldı. ‘’Kaçıncı kat?’’ </w:t>
       </w:r>
     </w:p>
     <w:p>
@@ -1952,23 +1813,7 @@
           <w:b/>
           <w:bCs/>
         </w:rPr>
-        <w:t xml:space="preserve">‘’Efnan Varol. Bana ait bir oda olacaktı, 5.kat 56.oda.’’ Önümdeki kadın bilgisayardan kontrol sağlarken dışardan vuran bir araba farıyla yüzümü girişe çevirdim. Üstü açık eski model bir araba otelin önünde olan park alanına park ettiğinde arabadan inecek kişiye bakmak için bekliyordum ki </w:t>
-      </w:r>
-      <w:proofErr w:type="gramStart"/>
-      <w:r>
-        <w:rPr>
-          <w:b/>
-          <w:bCs/>
-        </w:rPr>
-        <w:t>önümde ki</w:t>
-      </w:r>
-      <w:proofErr w:type="gramEnd"/>
-      <w:r>
-        <w:rPr>
-          <w:b/>
-          <w:bCs/>
-        </w:rPr>
-        <w:t xml:space="preserve"> kadın ‘’Evet doğru görünüyor efendim. Bavulunuzu çıkarmamızı ister misiniz?’’ dediğinde gözümü girişten almak zorunda kaldım. ‘’Hayır teşekkür ederim kendim çıkarırım.’’ </w:t>
+        <w:t xml:space="preserve">‘’Efnan Varol. Bana ait bir oda olacaktı, 5.kat 56.oda.’’ Önümdeki kadın bilgisayardan kontrol sağlarken dışardan vuran bir araba farıyla yüzümü girişe çevirdim. Üstü açık eski model bir araba otelin önünde olan park alanına park ettiğinde arabadan inecek kişiye bakmak için bekliyordum ki önümde ki kadın ‘’Evet doğru görünüyor efendim. Bavulunuzu çıkarmamızı ister misiniz?’’ dediğinde gözümü girişten almak zorunda kaldım. ‘’Hayır teşekkür ederim kendim çıkarırım.’’ </w:t>
       </w:r>
     </w:p>
     <w:p>
@@ -2345,23 +2190,7 @@
           <w:b/>
           <w:bCs/>
         </w:rPr>
-        <w:t xml:space="preserve">Cesetteki delikleri tekrar hatırlamak için gözümde canlandırmaya çalıştım. Bu cinayetler </w:t>
-      </w:r>
-      <w:proofErr w:type="spellStart"/>
-      <w:r>
-        <w:rPr>
-          <w:b/>
-          <w:bCs/>
-        </w:rPr>
-        <w:t>Arkun’un</w:t>
-      </w:r>
-      <w:proofErr w:type="spellEnd"/>
-      <w:r>
-        <w:rPr>
-          <w:b/>
-          <w:bCs/>
-        </w:rPr>
-        <w:t xml:space="preserve"> ve Sencer’in dediği gibi gerçekten paranormal bir olayla ilişkilendirilebilir miydi?</w:t>
+        <w:t>Cesetteki delikleri tekrar hatırlamak için gözümde canlandırmaya çalıştım. Bu cinayetler Arkun’un ve Sencer’in dediği gibi gerçekten paranormal bir olayla ilişkilendirilebilir miydi?</w:t>
       </w:r>
     </w:p>
     <w:p>
@@ -2436,23 +2265,7 @@
           <w:b/>
           <w:bCs/>
         </w:rPr>
-        <w:t xml:space="preserve">İçeriden telefonumun sesi yankılandığında işim bittiği için suyu kapatıp bornozumu giydim. Sesi kesilen telefon iki saniye sonra tekrar çaldığında banyodan çıkıp bavulun yanında duran çantamdan telefonumu çıkardım. Arayan </w:t>
-      </w:r>
-      <w:proofErr w:type="spellStart"/>
-      <w:r>
-        <w:rPr>
-          <w:b/>
-          <w:bCs/>
-        </w:rPr>
-        <w:t>Arkundu</w:t>
-      </w:r>
-      <w:proofErr w:type="spellEnd"/>
-      <w:r>
-        <w:rPr>
-          <w:b/>
-          <w:bCs/>
-        </w:rPr>
-        <w:t xml:space="preserve">, ona haber vermemiştim. Merak etmiş olmalıydı. </w:t>
+        <w:t xml:space="preserve">İçeriden telefonumun sesi yankılandığında işim bittiği için suyu kapatıp bornozumu giydim. Sesi kesilen telefon iki saniye sonra tekrar çaldığında banyodan çıkıp bavulun yanında duran çantamdan telefonumu çıkardım. Arayan Arkundu, ona haber vermemiştim. Merak etmiş olmalıydı. </w:t>
       </w:r>
     </w:p>
     <w:p>
@@ -2482,47 +2295,22 @@
           <w:b/>
           <w:bCs/>
         </w:rPr>
-        <w:t xml:space="preserve">‘’Kızım </w:t>
-      </w:r>
-      <w:proofErr w:type="spellStart"/>
-      <w:r>
-        <w:rPr>
-          <w:b/>
-          <w:bCs/>
-        </w:rPr>
-        <w:t>nerdesin</w:t>
-      </w:r>
-      <w:proofErr w:type="spellEnd"/>
-      <w:r>
-        <w:rPr>
-          <w:b/>
-          <w:bCs/>
-        </w:rPr>
-        <w:t xml:space="preserve"> sen? Neden haber vermiyorsun, yeni bir cinayet olmuş onun peşindeydim arayamadım daha erken.’’ Nefes nefese kalmasına güldüm ve saçımı kurulurken sanki karşımda gibi telefona baktım. ‘’Biliyorum canım, bizzat cesedi bulan kişi olarak sorguya çekildim. Otelime de özel şoförle bırakıldım. Buradaki memurlar ne kadar da halkına hizmet ediyor öyle, valla şaşırdım.’’ </w:t>
-      </w:r>
-    </w:p>
-    <w:p>
-      <w:pPr>
-        <w:rPr>
-          <w:b/>
-          <w:bCs/>
-        </w:rPr>
-      </w:pPr>
-      <w:proofErr w:type="spellStart"/>
-      <w:r>
-        <w:rPr>
-          <w:b/>
-          <w:bCs/>
-        </w:rPr>
-        <w:t>Arkundan</w:t>
-      </w:r>
-      <w:proofErr w:type="spellEnd"/>
-      <w:r>
-        <w:rPr>
-          <w:b/>
-          <w:bCs/>
-        </w:rPr>
-        <w:t xml:space="preserve"> bir süre ses gelmediğinde şaşkınlığını atlatması için ona süre verdim ve kuruladığım saçlarımı arkaya atıp havluyu kapıya astım. </w:t>
+        <w:t xml:space="preserve">‘’Kızım nerdesin sen? Neden haber vermiyorsun, yeni bir cinayet olmuş onun peşindeydim arayamadım daha erken.’’ Nefes nefese kalmasına güldüm ve saçımı kurulurken sanki karşımda gibi telefona baktım. ‘’Biliyorum canım, bizzat cesedi bulan kişi olarak sorguya çekildim. Otelime de özel şoförle bırakıldım. Buradaki memurlar ne kadar da halkına hizmet ediyor öyle, valla şaşırdım.’’ </w:t>
+      </w:r>
+    </w:p>
+    <w:p>
+      <w:pPr>
+        <w:rPr>
+          <w:b/>
+          <w:bCs/>
+        </w:rPr>
+      </w:pPr>
+      <w:r>
+        <w:rPr>
+          <w:b/>
+          <w:bCs/>
+        </w:rPr>
+        <w:t xml:space="preserve">Arkundan bir süre ses gelmediğinde şaşkınlığını atlatması için ona süre verdim ve kuruladığım saçlarımı arkaya atıp havluyu kapıya astım. </w:t>
       </w:r>
     </w:p>
     <w:p>
@@ -2574,23 +2362,7 @@
           <w:b/>
           <w:bCs/>
         </w:rPr>
-        <w:t xml:space="preserve">‘’Hem sen yolda değil miydin cesedi nasıl buldun?’’ </w:t>
-      </w:r>
-      <w:proofErr w:type="spellStart"/>
-      <w:r>
-        <w:rPr>
-          <w:b/>
-          <w:bCs/>
-        </w:rPr>
-        <w:t>Arkun’un</w:t>
-      </w:r>
-      <w:proofErr w:type="spellEnd"/>
-      <w:r>
-        <w:rPr>
-          <w:b/>
-          <w:bCs/>
-        </w:rPr>
-        <w:t xml:space="preserve"> sorduğu soruyla duraksayıp neden bahsettiğini düşündüm. Aynı olaydan bahsetmiyor muyduk? </w:t>
+        <w:t xml:space="preserve">‘’Hem sen yolda değil miydin cesedi nasıl buldun?’’ Arkun’un sorduğu soruyla duraksayıp neden bahsettiğini düşündüm. Aynı olaydan bahsetmiyor muyduk? </w:t>
       </w:r>
     </w:p>
     <w:p>
@@ -2672,46 +2444,14 @@
           <w:b/>
           <w:bCs/>
         </w:rPr>
-        <w:t xml:space="preserve">‘’Nasıl yani, bir günde iki cinayet mi?’’ dedi </w:t>
-      </w:r>
-      <w:proofErr w:type="spellStart"/>
-      <w:r>
-        <w:rPr>
-          <w:b/>
-          <w:bCs/>
-        </w:rPr>
-        <w:t>Arkun</w:t>
-      </w:r>
-      <w:proofErr w:type="spellEnd"/>
-      <w:r>
-        <w:rPr>
-          <w:b/>
-          <w:bCs/>
-        </w:rPr>
-        <w:t xml:space="preserve"> anlamamış bir tonda. </w:t>
-      </w:r>
-      <w:r>
-        <w:rPr>
-          <w:b/>
-          <w:bCs/>
-        </w:rPr>
-        <w:t xml:space="preserve">Gözlerimi ışığı yanan telefondan tekrar çevirdiğimde kuzgunun gittiğini görüp hızlı adımlarla camı kapattım ve derin bir nefes verip </w:t>
-      </w:r>
-      <w:proofErr w:type="spellStart"/>
-      <w:r>
-        <w:rPr>
-          <w:b/>
-          <w:bCs/>
-        </w:rPr>
-        <w:t>Arkun’un</w:t>
-      </w:r>
-      <w:proofErr w:type="spellEnd"/>
-      <w:r>
-        <w:rPr>
-          <w:b/>
-          <w:bCs/>
-        </w:rPr>
-        <w:t xml:space="preserve"> sorusuna geri döndüm.</w:t>
+        <w:t xml:space="preserve">‘’Nasıl yani, bir günde iki cinayet mi?’’ dedi Arkun anlamamış bir tonda. </w:t>
+      </w:r>
+      <w:r>
+        <w:rPr>
+          <w:b/>
+          <w:bCs/>
+        </w:rPr>
+        <w:t>Gözlerimi ışığı yanan telefondan tekrar çevirdiğimde kuzgunun gittiğini görüp hızlı adımlarla camı kapattım ve derin bir nefes verip Arkun’un sorusuna geri döndüm.</w:t>
       </w:r>
     </w:p>
     <w:p>
@@ -2789,37 +2529,12 @@
           <w:bCs/>
         </w:rPr>
       </w:pPr>
-      <w:proofErr w:type="spellStart"/>
-      <w:r>
-        <w:rPr>
-          <w:b/>
-          <w:bCs/>
-        </w:rPr>
-        <w:t>Arkun</w:t>
-      </w:r>
-      <w:proofErr w:type="spellEnd"/>
-      <w:r>
-        <w:rPr>
-          <w:b/>
-          <w:bCs/>
-        </w:rPr>
-        <w:t xml:space="preserve">, Eva, ben ve Erkan dördümüz çocukluktan arkadaştık. Erkan, </w:t>
-      </w:r>
-      <w:proofErr w:type="spellStart"/>
-      <w:r>
-        <w:rPr>
-          <w:b/>
-          <w:bCs/>
-        </w:rPr>
-        <w:t>Arkun’un</w:t>
-      </w:r>
-      <w:proofErr w:type="spellEnd"/>
-      <w:r>
-        <w:rPr>
-          <w:b/>
-          <w:bCs/>
-        </w:rPr>
-        <w:t xml:space="preserve"> erkek kardeşiydi. O da kasabada değil benim gibi şehre okumaya gitmiş dönmemişti, tabi benden çok uzaktaydı. Eva da hemşireydi. </w:t>
+      <w:r>
+        <w:rPr>
+          <w:b/>
+          <w:bCs/>
+        </w:rPr>
+        <w:t xml:space="preserve">Arkun, Eva, ben ve Erkan dördümüz çocukluktan arkadaştık. Erkan, Arkun’un erkek kardeşiydi. O da kasabada değil benim gibi şehre okumaya gitmiş dönmemişti, tabi benden çok uzaktaydı. Eva da hemşireydi. </w:t>
       </w:r>
     </w:p>
     <w:p>
@@ -2849,85 +2564,37 @@
           <w:b/>
           <w:bCs/>
         </w:rPr>
-        <w:t xml:space="preserve">‘’Eminim </w:t>
-      </w:r>
-      <w:proofErr w:type="spellStart"/>
-      <w:r>
-        <w:rPr>
-          <w:b/>
-          <w:bCs/>
-        </w:rPr>
-        <w:t>Arkun</w:t>
-      </w:r>
-      <w:proofErr w:type="spellEnd"/>
-      <w:r>
-        <w:rPr>
-          <w:b/>
-          <w:bCs/>
-        </w:rPr>
-        <w:t xml:space="preserve">, iyiyim ben. Yarın kendi gözünüzle de görürsünüz zaten.’’ </w:t>
-      </w:r>
-    </w:p>
-    <w:p>
-      <w:pPr>
-        <w:rPr>
-          <w:b/>
-          <w:bCs/>
-        </w:rPr>
-      </w:pPr>
-      <w:r>
-        <w:rPr>
-          <w:b/>
-          <w:bCs/>
-        </w:rPr>
-        <w:t xml:space="preserve">‘’Tamam öyleyse, okul müdürüyle konuştum. En yakın sürede işe başlayabilirsin. Biraz zor oldu ama neyse ki arkadaşın çok ünlü biri.’’ Sesindeki alay tınısına karşı gülümsedim. Bir anda aklıma Sencer’in </w:t>
-      </w:r>
-      <w:proofErr w:type="spellStart"/>
-      <w:r>
-        <w:rPr>
-          <w:b/>
-          <w:bCs/>
-        </w:rPr>
-        <w:t>Arkun’u</w:t>
-      </w:r>
-      <w:proofErr w:type="spellEnd"/>
-      <w:r>
-        <w:rPr>
-          <w:b/>
-          <w:bCs/>
-        </w:rPr>
-        <w:t xml:space="preserve"> tanıdığı gelince yatağa oturup telefonu hoparlörden çıkardım. </w:t>
-      </w:r>
-    </w:p>
-    <w:p>
-      <w:pPr>
-        <w:rPr>
-          <w:b/>
-          <w:bCs/>
-        </w:rPr>
-      </w:pPr>
-      <w:r>
-        <w:rPr>
-          <w:b/>
-          <w:bCs/>
-        </w:rPr>
-        <w:t>‘’</w:t>
-      </w:r>
-      <w:proofErr w:type="spellStart"/>
-      <w:r>
-        <w:rPr>
-          <w:b/>
-          <w:bCs/>
-        </w:rPr>
-        <w:t>Arkun</w:t>
-      </w:r>
-      <w:proofErr w:type="spellEnd"/>
-      <w:r>
-        <w:rPr>
-          <w:b/>
-          <w:bCs/>
-        </w:rPr>
-        <w:t xml:space="preserve">, Karakoldaki amir Sencer’i tanıyor musun?’’ </w:t>
+        <w:t xml:space="preserve">‘’Eminim Arkun, iyiyim ben. Yarın kendi gözünüzle de görürsünüz zaten.’’ </w:t>
+      </w:r>
+    </w:p>
+    <w:p>
+      <w:pPr>
+        <w:rPr>
+          <w:b/>
+          <w:bCs/>
+        </w:rPr>
+      </w:pPr>
+      <w:r>
+        <w:rPr>
+          <w:b/>
+          <w:bCs/>
+        </w:rPr>
+        <w:t xml:space="preserve">‘’Tamam öyleyse, okul müdürüyle konuştum. En yakın sürede işe başlayabilirsin. Biraz zor oldu ama neyse ki arkadaşın çok ünlü biri.’’ Sesindeki alay tınısına karşı gülümsedim. Bir anda aklıma Sencer’in Arkun’u tanıdığı gelince yatağa oturup telefonu hoparlörden çıkardım. </w:t>
+      </w:r>
+    </w:p>
+    <w:p>
+      <w:pPr>
+        <w:rPr>
+          <w:b/>
+          <w:bCs/>
+        </w:rPr>
+      </w:pPr>
+      <w:r>
+        <w:rPr>
+          <w:b/>
+          <w:bCs/>
+        </w:rPr>
+        <w:t xml:space="preserve">‘’Arkun, Karakoldaki amir Sencer’i tanıyor musun?’’ </w:t>
       </w:r>
     </w:p>
     <w:p>
@@ -2967,21 +2634,12 @@
           <w:bCs/>
         </w:rPr>
       </w:pPr>
-      <w:proofErr w:type="spellStart"/>
-      <w:r>
-        <w:rPr>
-          <w:b/>
-          <w:bCs/>
-        </w:rPr>
-        <w:t>Arkun</w:t>
-      </w:r>
-      <w:proofErr w:type="spellEnd"/>
-      <w:r>
-        <w:rPr>
-          <w:b/>
-          <w:bCs/>
-        </w:rPr>
-        <w:t xml:space="preserve"> daha önce ölümler hakkında çok haber yapmak istemişti, özellikle normal ölüm olmadıkları hakkında ama her konuştuğumuzda bunu engelleyen bir memur olduğunu söyler ve o memura baya baya küfürler ederdi. Şimdi anlıyordum neden yapamadığını, Sencer bu olayın duyulmasını istemiyordu çünkü o da olayın ne olduğunu öğrenememişti.</w:t>
+      <w:r>
+        <w:rPr>
+          <w:b/>
+          <w:bCs/>
+        </w:rPr>
+        <w:t>Arkun daha önce ölümler hakkında çok haber yapmak istemişti, özellikle normal ölüm olmadıkları hakkında ama her konuştuğumuzda bunu engelleyen bir memur olduğunu söyler ve o memura baya baya küfürler ederdi. Şimdi anlıyordum neden yapamadığını, Sencer bu olayın duyulmasını istemiyordu çünkü o da olayın ne olduğunu öğrenememişti.</w:t>
       </w:r>
     </w:p>
     <w:p>
@@ -3036,52 +2694,27 @@
           <w:bCs/>
         </w:rPr>
       </w:pPr>
-      <w:proofErr w:type="spellStart"/>
-      <w:r>
-        <w:rPr>
-          <w:b/>
-          <w:bCs/>
-        </w:rPr>
-        <w:t>Arkun</w:t>
-      </w:r>
-      <w:proofErr w:type="spellEnd"/>
-      <w:r>
-        <w:rPr>
-          <w:b/>
-          <w:bCs/>
-        </w:rPr>
-        <w:t xml:space="preserve"> belli belirsiz güldü. ‘’Onun hakkında tek bildiğim şey tam bir şerefsiz olduğu, haber engelleyen bir şerefsiz.’’ </w:t>
-      </w:r>
-    </w:p>
-    <w:p>
-      <w:pPr>
-        <w:rPr>
-          <w:b/>
-          <w:bCs/>
-        </w:rPr>
-      </w:pPr>
-      <w:r>
-        <w:rPr>
-          <w:b/>
-          <w:bCs/>
-        </w:rPr>
-        <w:t xml:space="preserve">Ben de gülüşüne karşılık verdim. ‘’Ciddiyim </w:t>
-      </w:r>
-      <w:proofErr w:type="spellStart"/>
-      <w:r>
-        <w:rPr>
-          <w:b/>
-          <w:bCs/>
-        </w:rPr>
-        <w:t>Arkun</w:t>
-      </w:r>
-      <w:proofErr w:type="spellEnd"/>
-      <w:r>
-        <w:rPr>
-          <w:b/>
-          <w:bCs/>
-        </w:rPr>
-        <w:t xml:space="preserve">.’’ </w:t>
+      <w:r>
+        <w:rPr>
+          <w:b/>
+          <w:bCs/>
+        </w:rPr>
+        <w:t xml:space="preserve">Arkun belli belirsiz güldü. ‘’Onun hakkında tek bildiğim şey tam bir şerefsiz olduğu, haber engelleyen bir şerefsiz.’’ </w:t>
+      </w:r>
+    </w:p>
+    <w:p>
+      <w:pPr>
+        <w:rPr>
+          <w:b/>
+          <w:bCs/>
+        </w:rPr>
+      </w:pPr>
+      <w:r>
+        <w:rPr>
+          <w:b/>
+          <w:bCs/>
+        </w:rPr>
+        <w:t xml:space="preserve">Ben de gülüşüne karşılık verdim. ‘’Ciddiyim Arkun.’’ </w:t>
       </w:r>
     </w:p>
     <w:p>
@@ -3111,54 +2744,22 @@
           <w:b/>
           <w:bCs/>
         </w:rPr>
-        <w:t xml:space="preserve">‘’Nedense o adama karşı içimde kötü bir his var, adlandıramadım ama çok huzursuz etti beni.’’ Dedim içimi </w:t>
-      </w:r>
-      <w:proofErr w:type="spellStart"/>
-      <w:r>
-        <w:rPr>
-          <w:b/>
-          <w:bCs/>
-        </w:rPr>
-        <w:t>Arkun’a</w:t>
-      </w:r>
-      <w:proofErr w:type="spellEnd"/>
-      <w:r>
-        <w:rPr>
-          <w:b/>
-          <w:bCs/>
-        </w:rPr>
-        <w:t xml:space="preserve"> açarak. </w:t>
-      </w:r>
-    </w:p>
-    <w:p>
-      <w:pPr>
-        <w:rPr>
-          <w:b/>
-          <w:bCs/>
-        </w:rPr>
-      </w:pPr>
-      <w:r>
-        <w:rPr>
-          <w:b/>
-          <w:bCs/>
-        </w:rPr>
-        <w:t xml:space="preserve">‘’Ne tesadüf şerefsiz olduğunu görmeden önce bende aynı şeyi söylemiştim.’’ Tekrar gülmeye başladığımda </w:t>
-      </w:r>
-      <w:proofErr w:type="spellStart"/>
-      <w:r>
-        <w:rPr>
-          <w:b/>
-          <w:bCs/>
-        </w:rPr>
-        <w:t>Arkun’un</w:t>
-      </w:r>
-      <w:proofErr w:type="spellEnd"/>
-      <w:r>
-        <w:rPr>
-          <w:b/>
-          <w:bCs/>
-        </w:rPr>
-        <w:t xml:space="preserve"> arkadan çağrıldığını duydum. </w:t>
+        <w:t xml:space="preserve">‘’Nedense o adama karşı içimde kötü bir his var, adlandıramadım ama çok huzursuz etti beni.’’ Dedim içimi Arkun’a açarak. </w:t>
+      </w:r>
+    </w:p>
+    <w:p>
+      <w:pPr>
+        <w:rPr>
+          <w:b/>
+          <w:bCs/>
+        </w:rPr>
+      </w:pPr>
+      <w:r>
+        <w:rPr>
+          <w:b/>
+          <w:bCs/>
+        </w:rPr>
+        <w:t xml:space="preserve">‘’Ne tesadüf şerefsiz olduğunu görmeden önce bende aynı şeyi söylemiştim.’’ Tekrar gülmeye başladığımda Arkun’un arkadan çağrıldığını duydum. </w:t>
       </w:r>
     </w:p>
     <w:p>
@@ -3219,23 +2820,7 @@
           <w:b/>
           <w:bCs/>
         </w:rPr>
-        <w:t xml:space="preserve">Duyduklarım beni daha fazla ürkütmeye başlarken </w:t>
-      </w:r>
-      <w:proofErr w:type="spellStart"/>
-      <w:r>
-        <w:rPr>
-          <w:b/>
-          <w:bCs/>
-        </w:rPr>
-        <w:t>Arkun’un</w:t>
-      </w:r>
-      <w:proofErr w:type="spellEnd"/>
-      <w:r>
-        <w:rPr>
-          <w:b/>
-          <w:bCs/>
-        </w:rPr>
-        <w:t xml:space="preserve"> son cümlesi içimi titreyecek kadar korkutmuştu. </w:t>
+        <w:t xml:space="preserve">Duyduklarım beni daha fazla ürkütmeye başlarken Arkun’un son cümlesi içimi titreyecek kadar korkutmuştu. </w:t>
       </w:r>
       <w:r>
         <w:rPr>
@@ -3670,13 +3255,13 @@
     <w:name w:val="Normal"/>
     <w:qFormat/>
   </w:style>
-  <w:style w:type="character" w:default="1" w:styleId="VarsaylanParagrafYazTipi">
+  <w:style w:type="character" w:default="1" w:styleId="DefaultParagraphFont">
     <w:name w:val="Default Paragraph Font"/>
     <w:uiPriority w:val="1"/>
     <w:semiHidden/>
     <w:unhideWhenUsed/>
   </w:style>
-  <w:style w:type="table" w:default="1" w:styleId="NormalTablo">
+  <w:style w:type="table" w:default="1" w:styleId="TableNormal">
     <w:name w:val="Normal Table"/>
     <w:uiPriority w:val="99"/>
     <w:semiHidden/>
@@ -3691,7 +3276,7 @@
       </w:tblCellMar>
     </w:tblPr>
   </w:style>
-  <w:style w:type="numbering" w:default="1" w:styleId="ListeYok">
+  <w:style w:type="numbering" w:default="1" w:styleId="NoList">
     <w:name w:val="No List"/>
     <w:uiPriority w:val="99"/>
     <w:semiHidden/>

</xml_diff>